<commit_message>
Update Sentiment Analysis Workshop.docx
</commit_message>
<xml_diff>
--- a/Sentiment Analysis Workshop.docx
+++ b/Sentiment Analysis Workshop.docx
@@ -169,20 +169,8 @@
           <w:sz w:val="24"/>
           <w:szCs w:val="24"/>
         </w:rPr>
-        <w:t xml:space="preserve">Create </w:t>
-      </w:r>
-      <w:proofErr w:type="spellStart"/>
-      <w:r>
-        <w:rPr>
-          <w:rStyle w:val="Heading1Char"/>
-          <w:rFonts w:asciiTheme="minorHAnsi" w:eastAsiaTheme="minorHAnsi" w:hAnsiTheme="minorHAnsi" w:cstheme="minorBidi"/>
-          <w:color w:val="auto"/>
-          <w:sz w:val="24"/>
-          <w:szCs w:val="24"/>
-        </w:rPr>
-        <w:t>api</w:t>
-      </w:r>
-      <w:proofErr w:type="spellEnd"/>
+        <w:t>Create api</w:t>
+      </w:r>
     </w:p>
     <w:p>
       <w:r>
@@ -228,17 +216,23 @@
         <w:t>customer_feedback.csv</w:t>
       </w:r>
       <w:r>
-        <w:t xml:space="preserve">. All files are located </w:t>
-      </w:r>
-      <w:proofErr w:type="gramStart"/>
-      <w:r>
-        <w:t>at .</w:t>
-      </w:r>
-      <w:proofErr w:type="gramEnd"/>
+        <w:t xml:space="preserve">. All files are located at </w:t>
+      </w:r>
+      <w:hyperlink r:id="rId7" w:tgtFrame="_blank" w:history="1">
+        <w:r>
+          <w:rPr>
+            <w:rStyle w:val="Hyperlink"/>
+          </w:rPr>
+          <w:t>bit.ly/3PIK4RU</w:t>
+        </w:r>
+      </w:hyperlink>
+      <w:r>
+        <w:t>.</w:t>
+      </w:r>
       <w:r>
         <w:t xml:space="preserve"> You may also want to install the data wrangler extension </w:t>
       </w:r>
-      <w:hyperlink r:id="rId7" w:history="1">
+      <w:hyperlink r:id="rId8" w:history="1">
         <w:r>
           <w:rPr>
             <w:rStyle w:val="Hyperlink"/>
@@ -272,7 +266,7 @@
                     <pic:cNvPicPr/>
                   </pic:nvPicPr>
                   <pic:blipFill>
-                    <a:blip r:embed="rId8"/>
+                    <a:blip r:embed="rId9"/>
                     <a:stretch>
                       <a:fillRect/>
                     </a:stretch>
@@ -454,15 +448,7 @@
         </w:numPr>
       </w:pPr>
       <w:r>
-        <w:t xml:space="preserve">Deploying a </w:t>
-      </w:r>
-      <w:proofErr w:type="spellStart"/>
-      <w:r>
-        <w:t>FastAPI</w:t>
-      </w:r>
-      <w:proofErr w:type="spellEnd"/>
-      <w:r>
-        <w:t xml:space="preserve"> application for sentiment prediction.</w:t>
+        <w:t>Deploying a FastAPI application for sentiment prediction.</w:t>
       </w:r>
     </w:p>
     <w:p>
@@ -533,15 +519,7 @@
         </w:numPr>
       </w:pPr>
       <w:r>
-        <w:t xml:space="preserve">Deployment: Built and deployed a </w:t>
-      </w:r>
-      <w:proofErr w:type="spellStart"/>
-      <w:r>
-        <w:t>FastAPI</w:t>
-      </w:r>
-      <w:proofErr w:type="spellEnd"/>
-      <w:r>
-        <w:t xml:space="preserve"> application for real-time predictions.</w:t>
+        <w:t>Deployment: Built and deployed a FastAPI application for real-time predictions.</w:t>
       </w:r>
     </w:p>
     <w:p>
@@ -582,15 +560,7 @@
         </w:numPr>
       </w:pPr>
       <w:r>
-        <w:t xml:space="preserve">Improving Accuracy: Use data augmentation, advanced models (e.g., </w:t>
-      </w:r>
-      <w:proofErr w:type="spellStart"/>
-      <w:r>
-        <w:t>DeBERTa</w:t>
-      </w:r>
-      <w:proofErr w:type="spellEnd"/>
-      <w:r>
-        <w:t>), or ensembles.</w:t>
+        <w:t>Improving Accuracy: Use data augmentation, advanced models (e.g., DeBERTa), or ensembles.</w:t>
       </w:r>
     </w:p>
     <w:p>
@@ -666,15 +636,7 @@
       </w:pPr>
       <w:r>
         <w:lastRenderedPageBreak/>
-        <w:t xml:space="preserve">Advanced Techniques: Optimize hyperparameters with tools like </w:t>
-      </w:r>
-      <w:proofErr w:type="spellStart"/>
-      <w:r>
-        <w:t>Optuna</w:t>
-      </w:r>
-      <w:proofErr w:type="spellEnd"/>
-      <w:r>
-        <w:t>.</w:t>
+        <w:t>Advanced Techniques: Optimize hyperparameters with tools like Optuna.</w:t>
       </w:r>
     </w:p>
     <w:p>
@@ -726,7 +688,6 @@
       </w:r>
     </w:p>
     <w:p>
-      <w:proofErr w:type="spellStart"/>
       <w:r>
         <w:rPr>
           <w:b/>
@@ -734,13 +695,11 @@
         </w:rPr>
         <w:t>Review_ID</w:t>
       </w:r>
-      <w:proofErr w:type="spellEnd"/>
       <w:r>
         <w:t>: A unique identifier for each review.</w:t>
       </w:r>
     </w:p>
     <w:p>
-      <w:proofErr w:type="spellStart"/>
       <w:r>
         <w:rPr>
           <w:b/>
@@ -748,7 +707,6 @@
         </w:rPr>
         <w:t>Review_Text</w:t>
       </w:r>
-      <w:proofErr w:type="spellEnd"/>
       <w:r>
         <w:t>: The actual text of the customer review, describing their opinions or experiences.</w:t>
       </w:r>
@@ -816,15 +774,7 @@
       </w:pPr>
       <w:r>
         <w:lastRenderedPageBreak/>
-        <w:t xml:space="preserve">Missing Values: A few entries in the </w:t>
-      </w:r>
-      <w:proofErr w:type="spellStart"/>
-      <w:r>
-        <w:t>Review_Text</w:t>
-      </w:r>
-      <w:proofErr w:type="spellEnd"/>
-      <w:r>
-        <w:t xml:space="preserve"> and Sentiment columns are missing, necessitating handling for robust analysis.</w:t>
+        <w:t>Missing Values: A few entries in the Review_Text and Sentiment columns are missing, necessitating handling for robust analysis.</w:t>
       </w:r>
     </w:p>
     <w:p>
@@ -895,7 +845,7 @@
                     <pic:cNvPicPr/>
                   </pic:nvPicPr>
                   <pic:blipFill>
-                    <a:blip r:embed="rId9"/>
+                    <a:blip r:embed="rId10"/>
                     <a:stretch>
                       <a:fillRect/>
                     </a:stretch>
@@ -928,15 +878,7 @@
         <w:t>In the chat type, ‘C</w:t>
       </w:r>
       <w:r>
-        <w:t xml:space="preserve">reate a python </w:t>
-      </w:r>
-      <w:proofErr w:type="spellStart"/>
-      <w:r>
-        <w:t>jupyter</w:t>
-      </w:r>
-      <w:proofErr w:type="spellEnd"/>
-      <w:r>
-        <w:t xml:space="preserve"> notebook to load customer_feedback</w:t>
+        <w:t>reate a python jupyter notebook to load customer_feedback</w:t>
       </w:r>
       <w:r>
         <w:t>.</w:t>
@@ -972,7 +914,7 @@
                     <pic:cNvPicPr/>
                   </pic:nvPicPr>
                   <pic:blipFill>
-                    <a:blip r:embed="rId10"/>
+                    <a:blip r:embed="rId11"/>
                     <a:stretch>
                       <a:fillRect/>
                     </a:stretch>
@@ -1036,7 +978,7 @@
                     <pic:cNvPicPr/>
                   </pic:nvPicPr>
                   <pic:blipFill>
-                    <a:blip r:embed="rId11"/>
+                    <a:blip r:embed="rId12"/>
                     <a:stretch>
                       <a:fillRect/>
                     </a:stretch>
@@ -1081,7 +1023,7 @@
                     <pic:cNvPicPr/>
                   </pic:nvPicPr>
                   <pic:blipFill>
-                    <a:blip r:embed="rId12"/>
+                    <a:blip r:embed="rId13"/>
                     <a:stretch>
                       <a:fillRect/>
                     </a:stretch>
@@ -1138,7 +1080,7 @@
                     <pic:cNvPicPr/>
                   </pic:nvPicPr>
                   <pic:blipFill>
-                    <a:blip r:embed="rId13"/>
+                    <a:blip r:embed="rId14"/>
                     <a:stretch>
                       <a:fillRect/>
                     </a:stretch>
@@ -1183,7 +1125,7 @@
                     <pic:cNvPicPr/>
                   </pic:nvPicPr>
                   <pic:blipFill>
-                    <a:blip r:embed="rId14"/>
+                    <a:blip r:embed="rId15"/>
                     <a:stretch>
                       <a:fillRect/>
                     </a:stretch>
@@ -1249,7 +1191,7 @@
                     <pic:cNvPicPr/>
                   </pic:nvPicPr>
                   <pic:blipFill>
-                    <a:blip r:embed="rId15"/>
+                    <a:blip r:embed="rId16"/>
                     <a:stretch>
                       <a:fillRect/>
                     </a:stretch>
@@ -1282,13 +1224,8 @@
         <w:t>In the chat, ask ‘H</w:t>
       </w:r>
       <w:r>
-        <w:t xml:space="preserve">ow can I install the needed libraries and </w:t>
-      </w:r>
-      <w:proofErr w:type="spellStart"/>
-      <w:r>
-        <w:t>jupyter</w:t>
-      </w:r>
-      <w:proofErr w:type="spellEnd"/>
+        <w:t>ow can I install the needed libraries and jupyter</w:t>
+      </w:r>
       <w:r>
         <w:t>?’</w:t>
       </w:r>
@@ -1317,7 +1254,7 @@
                     <pic:cNvPicPr/>
                   </pic:nvPicPr>
                   <pic:blipFill>
-                    <a:blip r:embed="rId16"/>
+                    <a:blip r:embed="rId17"/>
                     <a:stretch>
                       <a:fillRect/>
                     </a:stretch>
@@ -1374,7 +1311,7 @@
                     <pic:cNvPicPr/>
                   </pic:nvPicPr>
                   <pic:blipFill>
-                    <a:blip r:embed="rId17"/>
+                    <a:blip r:embed="rId18"/>
                     <a:stretch>
                       <a:fillRect/>
                     </a:stretch>
@@ -1448,7 +1385,7 @@
                     <pic:cNvPicPr/>
                   </pic:nvPicPr>
                   <pic:blipFill>
-                    <a:blip r:embed="rId18"/>
+                    <a:blip r:embed="rId19"/>
                     <a:stretch>
                       <a:fillRect/>
                     </a:stretch>
@@ -1505,7 +1442,7 @@
                     <pic:cNvPicPr/>
                   </pic:nvPicPr>
                   <pic:blipFill>
-                    <a:blip r:embed="rId19"/>
+                    <a:blip r:embed="rId20"/>
                     <a:stretch>
                       <a:fillRect/>
                     </a:stretch>
@@ -1581,15 +1518,7 @@
         </w:numPr>
       </w:pPr>
       <w:r>
-        <w:t>Drop rows where "</w:t>
-      </w:r>
-      <w:proofErr w:type="spellStart"/>
-      <w:r>
-        <w:t>Review_Text</w:t>
-      </w:r>
-      <w:proofErr w:type="spellEnd"/>
-      <w:r>
-        <w:t>" or "Sentiment" columns have missing values.</w:t>
+        <w:t>Drop rows where "Review_Text" or "Sentiment" columns have missing values.</w:t>
       </w:r>
     </w:p>
     <w:p>
@@ -1601,15 +1530,7 @@
         </w:numPr>
       </w:pPr>
       <w:r>
-        <w:t>Convert all text in the "</w:t>
-      </w:r>
-      <w:proofErr w:type="spellStart"/>
-      <w:r>
-        <w:t>Review_Text</w:t>
-      </w:r>
-      <w:proofErr w:type="spellEnd"/>
-      <w:r>
-        <w:t>" column to lowercase.</w:t>
+        <w:t>Convert all text in the "Review_Text" column to lowercase.</w:t>
       </w:r>
     </w:p>
     <w:p>
@@ -1621,15 +1542,7 @@
         </w:numPr>
       </w:pPr>
       <w:r>
-        <w:t>Remove punctuation from the "</w:t>
-      </w:r>
-      <w:proofErr w:type="spellStart"/>
-      <w:r>
-        <w:t>Review_Text</w:t>
-      </w:r>
-      <w:proofErr w:type="spellEnd"/>
-      <w:r>
-        <w:t>" column.</w:t>
+        <w:t>Remove punctuation from the "Review_Text" column.</w:t>
       </w:r>
     </w:p>
     <w:p>
@@ -1641,15 +1554,7 @@
         </w:numPr>
       </w:pPr>
       <w:r>
-        <w:t>Remove common stop words like "the," "is," and "and" from the "</w:t>
-      </w:r>
-      <w:proofErr w:type="spellStart"/>
-      <w:r>
-        <w:t>Review_Text</w:t>
-      </w:r>
-      <w:proofErr w:type="spellEnd"/>
-      <w:r>
-        <w:t>" column.</w:t>
+        <w:t>Remove common stop words like "the," "is," and "and" from the "Review_Text" column.</w:t>
       </w:r>
     </w:p>
     <w:p>
@@ -1661,15 +1566,7 @@
         </w:numPr>
       </w:pPr>
       <w:r>
-        <w:t>Apply lemmatization to the "</w:t>
-      </w:r>
-      <w:proofErr w:type="spellStart"/>
-      <w:r>
-        <w:t>Review_Text</w:t>
-      </w:r>
-      <w:proofErr w:type="spellEnd"/>
-      <w:r>
-        <w:t>" column.’</w:t>
+        <w:t>Apply lemmatization to the "Review_Text" column.’</w:t>
       </w:r>
     </w:p>
     <w:p>
@@ -1735,7 +1632,7 @@
                     <pic:cNvPicPr/>
                   </pic:nvPicPr>
                   <pic:blipFill>
-                    <a:blip r:embed="rId20"/>
+                    <a:blip r:embed="rId21"/>
                     <a:stretch>
                       <a:fillRect/>
                     </a:stretch>
@@ -1777,13 +1674,8 @@
         <w:t>Use the Hugging Face Transformers library to load the distilbert-base-uncased-finetuned-sst-2-english model for sentiment classification</w:t>
       </w:r>
       <w:r>
-        <w:t xml:space="preserve"> and use </w:t>
-      </w:r>
-      <w:proofErr w:type="spellStart"/>
-      <w:r>
-        <w:t>tensorflow</w:t>
-      </w:r>
-      <w:proofErr w:type="spellEnd"/>
+        <w:t xml:space="preserve"> and use tensorflow</w:t>
+      </w:r>
       <w:r>
         <w:t xml:space="preserve">. </w:t>
       </w:r>
@@ -1936,15 +1828,7 @@
         <w:ind w:left="360"/>
       </w:pPr>
       <w:r>
-        <w:t xml:space="preserve">Show me how to deploy a </w:t>
-      </w:r>
-      <w:proofErr w:type="spellStart"/>
-      <w:r>
-        <w:t>FastAPI</w:t>
-      </w:r>
-      <w:proofErr w:type="spellEnd"/>
-      <w:r>
-        <w:t xml:space="preserve"> sentiment analysis application with these requirements:</w:t>
+        <w:t>Show me how to deploy a FastAPI sentiment analysis application with these requirements:</w:t>
       </w:r>
     </w:p>
     <w:p>
@@ -2004,15 +1888,7 @@
         <w:ind w:left="360"/>
       </w:pPr>
       <w:r>
-        <w:t xml:space="preserve">   - </w:t>
-      </w:r>
-      <w:proofErr w:type="spellStart"/>
-      <w:r>
-        <w:t>DistilBERT</w:t>
-      </w:r>
-      <w:proofErr w:type="spellEnd"/>
-      <w:r>
-        <w:t xml:space="preserve"> model</w:t>
+        <w:t xml:space="preserve">   - DistilBERT model</w:t>
       </w:r>
     </w:p>
     <w:p>
@@ -2075,13 +1951,8 @@
       <w:r>
         <w:t xml:space="preserve">Working API </w:t>
       </w:r>
-      <w:proofErr w:type="spellStart"/>
-      <w:r>
-        <w:t>url</w:t>
-      </w:r>
-      <w:proofErr w:type="spellEnd"/>
-      <w:r>
-        <w:t xml:space="preserve"> = "http://127.0.0.1:8000/predict"</w:t>
+      <w:r>
+        <w:t>url = "http://127.0.0.1:8000/predict"</w:t>
       </w:r>
     </w:p>
     <w:p>
@@ -2109,7 +1980,7 @@
                     <pic:cNvPicPr/>
                   </pic:nvPicPr>
                   <pic:blipFill>
-                    <a:blip r:embed="rId21"/>
+                    <a:blip r:embed="rId22"/>
                     <a:stretch>
                       <a:fillRect/>
                     </a:stretch>
@@ -2166,7 +2037,7 @@
                     <pic:cNvPicPr/>
                   </pic:nvPicPr>
                   <pic:blipFill>
-                    <a:blip r:embed="rId22"/>
+                    <a:blip r:embed="rId23"/>
                     <a:stretch>
                       <a:fillRect/>
                     </a:stretch>
@@ -2197,15 +2068,7 @@
     </w:p>
     <w:p>
       <w:r>
-        <w:t xml:space="preserve">During this project, we explored the end-to-end process of sentiment analysis, from understanding its concept and business value to building and deploying a real-time application. We started by introducing sentiment analysis as an NLP technique to categorize text as positive, negative, or neutral, with applications like monitoring customer feedback or prioritizing support tickets. After preparing the dataset by cleaning, preprocessing, and balancing the sentiment categories, we trained a Hugging Face distilbert-base-uncased-finetuned-sst-2-english model and evaluated its performance using metrics such as accuracy, precision, recall, and F1-score. Finally, we deployed the model using </w:t>
-      </w:r>
-      <w:proofErr w:type="spellStart"/>
-      <w:r>
-        <w:t>FastAPI</w:t>
-      </w:r>
-      <w:proofErr w:type="spellEnd"/>
-      <w:r>
-        <w:t>, creating a functional API capable of providing real-time sentiment predictions.</w:t>
+        <w:t>During this project, we explored the end-to-end process of sentiment analysis, from understanding its concept and business value to building and deploying a real-time application. We started by introducing sentiment analysis as an NLP technique to categorize text as positive, negative, or neutral, with applications like monitoring customer feedback or prioritizing support tickets. After preparing the dataset by cleaning, preprocessing, and balancing the sentiment categories, we trained a Hugging Face distilbert-base-uncased-finetuned-sst-2-english model and evaluated its performance using metrics such as accuracy, precision, recall, and F1-score. Finally, we deployed the model using FastAPI, creating a functional API capable of providing real-time sentiment predictions.</w:t>
       </w:r>
     </w:p>
     <w:p>
@@ -2214,15 +2077,7 @@
       </w:r>
       <w:r>
         <w:lastRenderedPageBreak/>
-        <w:t xml:space="preserve">text inputs, extending the sequence length during tokenization ensures the model captures the full context. Suggestions for improving accuracy included leveraging advanced models like </w:t>
-      </w:r>
-      <w:proofErr w:type="spellStart"/>
-      <w:r>
-        <w:t>DeBERTa</w:t>
-      </w:r>
-      <w:proofErr w:type="spellEnd"/>
-      <w:r>
-        <w:t>, experimenting with data augmentation, and combining models through ensemble techniques. These adjustments offer practical ways to enhance the model’s performance and adaptability to various use cases.</w:t>
+        <w:t>text inputs, extending the sequence length during tokenization ensures the model captures the full context. Suggestions for improving accuracy included leveraging advanced models like DeBERTa, experimenting with data augmentation, and combining models through ensemble techniques. These adjustments offer practical ways to enhance the model’s performance and adaptability to various use cases.</w:t>
       </w:r>
     </w:p>
     <w:p>

</xml_diff>